<commit_message>
complete subscribers and working on comment
</commit_message>
<xml_diff>
--- a/لیست کارهای مربوط به وب سایت.docx
+++ b/لیست کارهای مربوط به وب سایت.docx
@@ -124,7 +124,17 @@
           <w:rtl/>
           <w:lang w:bidi="fa-IR"/>
         </w:rPr>
-        <w:t>متدی نوشته شود که لینک ها ی عکس ها و ویدویو ها را چک کند و در صورتی که آن لینک وجود نداشته باشد ان پست را غیر فعال کند و به مدیر اطلاع دهد</w:t>
+        <w:t xml:space="preserve">متدی نوشته شود که لینک ها ی عکس ها و ویدویو ها را چک کند و در صورتی که آن </w:t>
+      </w:r>
+      <w:bookmarkStart w:id="0" w:name="_GoBack"/>
+      <w:bookmarkEnd w:id="0"/>
+      <w:r>
+        <w:rPr>
+          <w:rFonts w:hint="cs"/>
+          <w:rtl/>
+          <w:lang w:bidi="fa-IR"/>
+        </w:rPr>
+        <w:t>لینک وجود نداشته باشد ان پست را غیر فعال کند و به مدیر اطلاع دهد</w:t>
       </w:r>
     </w:p>
     <w:p>
@@ -135,17 +145,19 @@
           <w:numId w:val="1"/>
         </w:numPr>
         <w:bidi/>
-      </w:pPr>
-      <w:r>
-        <w:rPr>
-          <w:rFonts w:hint="cs"/>
+        <w:rPr>
+          <w:highlight w:val="green"/>
+        </w:rPr>
+      </w:pPr>
+      <w:r>
+        <w:rPr>
+          <w:rFonts w:hint="cs"/>
+          <w:highlight w:val="green"/>
           <w:rtl/>
           <w:lang w:bidi="fa-IR"/>
         </w:rPr>
         <w:t>قسمت ایمیل مشترک شدن درست شود</w:t>
       </w:r>
-      <w:bookmarkStart w:id="0" w:name="_GoBack"/>
-      <w:bookmarkEnd w:id="0"/>
     </w:p>
     <w:p>
       <w:pPr>

</xml_diff>